<commit_message>
Terminado Manual del Juego
Agregué el mob que faltaba y ya esta listo.
</commit_message>
<xml_diff>
--- a/Paper del Juego/Manual_del_Juego FINAL.docx
+++ b/Paper del Juego/Manual_del_Juego FINAL.docx
@@ -1053,8 +1053,6 @@
         </w:rPr>
         <w:t>vengarse y liberar a la aldea Burzaki del control del reino de Adroku, y asi recuperar el respeto de los aldeanos, quienes lo rechazaban por haber ido de la ladea para entrenar.</w:t>
       </w:r>
-      <w:bookmarkStart w:id="0" w:name="_GoBack"/>
-      <w:bookmarkEnd w:id="0"/>
     </w:p>
     <w:p>
       <w:pPr>
@@ -1348,10 +1346,10 @@
           <w:lang w:eastAsia="es-AR"/>
         </w:rPr>
         <w:drawing>
-          <wp:inline distT="0" distB="0" distL="0" distR="0" wp14:anchorId="0DDFC90E" wp14:editId="5D30E797">
-            <wp:extent cx="1045084" cy="1078302"/>
-            <wp:effectExtent l="0" t="0" r="3175" b="7620"/>
-            <wp:docPr id="9" name="Imagen 9" descr="C:\Users\Usuario\Desktop\placeholder.png"/>
+          <wp:inline distT="0" distB="0" distL="0" distR="0">
+            <wp:extent cx="808075" cy="1029945"/>
+            <wp:effectExtent l="0" t="0" r="0" b="0"/>
+            <wp:docPr id="4" name="Imagen 4" descr="C:\Users\Usuario\Desktop\move1.png"/>
             <wp:cNvGraphicFramePr>
               <a:graphicFrameLocks xmlns:a="http://schemas.openxmlformats.org/drawingml/2006/main" noChangeAspect="1"/>
             </wp:cNvGraphicFramePr>
@@ -1359,7 +1357,7 @@
               <a:graphicData uri="http://schemas.openxmlformats.org/drawingml/2006/picture">
                 <pic:pic xmlns:pic="http://schemas.openxmlformats.org/drawingml/2006/picture">
                   <pic:nvPicPr>
-                    <pic:cNvPr id="0" name="Picture 9" descr="C:\Users\Usuario\Desktop\placeholder.png"/>
+                    <pic:cNvPr id="0" name="Picture 1" descr="C:\Users\Usuario\Desktop\move1.png"/>
                     <pic:cNvPicPr>
                       <a:picLocks noChangeAspect="1" noChangeArrowheads="1"/>
                     </pic:cNvPicPr>
@@ -1380,7 +1378,7 @@
                   <pic:spPr bwMode="auto">
                     <a:xfrm>
                       <a:off x="0" y="0"/>
-                      <a:ext cx="1053989" cy="1087490"/>
+                      <a:ext cx="808203" cy="1030108"/>
                     </a:xfrm>
                     <a:prstGeom prst="rect">
                       <a:avLst/>
@@ -1396,6 +1394,8 @@
           </wp:inline>
         </w:drawing>
       </w:r>
+      <w:bookmarkStart w:id="0" w:name="_GoBack"/>
+      <w:bookmarkEnd w:id="0"/>
     </w:p>
     <w:p>
       <w:pPr>

</xml_diff>

<commit_message>
Agregado cambio de la espada
eso de la espada masamune
</commit_message>
<xml_diff>
--- a/Paper del Juego/Manual_del_Juego FINAL.docx
+++ b/Paper del Juego/Manual_del_Juego FINAL.docx
@@ -1051,7 +1051,51 @@
           <w:rFonts w:ascii="Calisto MT" w:hAnsi="Calisto MT"/>
           <w:sz w:val="24"/>
         </w:rPr>
-        <w:t>vengarse y liberar a la aldea Burzaki del control del reino de Adroku, y asi recuperar el respeto de los aldeanos, quienes lo rechazaban por haber ido de la ladea para entrenar.</w:t>
+        <w:t>vengarse y liberar a la aldea Burzaki del control del reino de Adroku, y asi recuperar el respeto de los aldeanos, quienes lo rechazaban por haber</w:t>
+      </w:r>
+      <w:r>
+        <w:rPr>
+          <w:rFonts w:ascii="Calisto MT" w:hAnsi="Calisto MT"/>
+          <w:sz w:val="24"/>
+        </w:rPr>
+        <w:t>se</w:t>
+      </w:r>
+      <w:r>
+        <w:rPr>
+          <w:rFonts w:ascii="Calisto MT" w:hAnsi="Calisto MT"/>
+          <w:sz w:val="24"/>
+        </w:rPr>
+        <w:t xml:space="preserve"> ido de l</w:t>
+      </w:r>
+      <w:r>
+        <w:rPr>
+          <w:rFonts w:ascii="Calisto MT" w:hAnsi="Calisto MT"/>
+          <w:sz w:val="24"/>
+        </w:rPr>
+        <w:t>a al</w:t>
+      </w:r>
+      <w:r>
+        <w:rPr>
+          <w:rFonts w:ascii="Calisto MT" w:hAnsi="Calisto MT"/>
+          <w:sz w:val="24"/>
+        </w:rPr>
+        <w:t>dea para entrenar.</w:t>
+      </w:r>
+      <w:r>
+        <w:rPr>
+          <w:rFonts w:ascii="Calisto MT" w:hAnsi="Calisto MT"/>
+          <w:sz w:val="24"/>
+        </w:rPr>
+        <w:t xml:space="preserve"> Gudi porta la legendaria espada Masamune</w:t>
+      </w:r>
+      <w:bookmarkStart w:id="0" w:name="_GoBack"/>
+      <w:bookmarkEnd w:id="0"/>
+      <w:r>
+        <w:rPr>
+          <w:rFonts w:ascii="Calisto MT" w:hAnsi="Calisto MT"/>
+          <w:sz w:val="24"/>
+        </w:rPr>
+        <w:t>, que le permite absorber las almas de quienes asesina, y revitalizarse.</w:t>
       </w:r>
     </w:p>
     <w:p>
@@ -1394,8 +1438,6 @@
           </wp:inline>
         </w:drawing>
       </w:r>
-      <w:bookmarkStart w:id="0" w:name="_GoBack"/>
-      <w:bookmarkEnd w:id="0"/>
     </w:p>
     <w:p>
       <w:pPr>

</xml_diff>

<commit_message>
Agregado Furia al Manual
Ahora SI esta listo.
</commit_message>
<xml_diff>
--- a/Paper del Juego/Manual_del_Juego FINAL.docx
+++ b/Paper del Juego/Manual_del_Juego FINAL.docx
@@ -613,8 +613,8 @@
         </w:rPr>
         <w:drawing>
           <wp:inline distT="0" distB="0" distL="0" distR="0" wp14:anchorId="16FACBD7" wp14:editId="2E6ABEF7">
-            <wp:extent cx="3827721" cy="2869894"/>
-            <wp:effectExtent l="0" t="0" r="1905" b="6985"/>
+            <wp:extent cx="3573656" cy="2679404"/>
+            <wp:effectExtent l="0" t="0" r="8255" b="6985"/>
             <wp:docPr id="2" name="Imagen 2" descr="C:\Python27\Vengeance\Titulooo.png"/>
             <wp:cNvGraphicFramePr>
               <a:graphicFrameLocks xmlns:a="http://schemas.openxmlformats.org/drawingml/2006/main" noChangeAspect="1"/>
@@ -644,7 +644,7 @@
                   <pic:spPr bwMode="auto">
                     <a:xfrm>
                       <a:off x="0" y="0"/>
-                      <a:ext cx="3820110" cy="2864187"/>
+                      <a:ext cx="3566550" cy="2674076"/>
                     </a:xfrm>
                     <a:prstGeom prst="rect">
                       <a:avLst/>
@@ -883,6 +883,34 @@
         <w:br/>
         <w:t>Gudi reúne energía en su espada y la lanza hacia sus enemigos.</w:t>
       </w:r>
+      <w:r>
+        <w:rPr>
+          <w:rFonts w:ascii="Calisto MT" w:eastAsia="DFKai-SB" w:hAnsi="Calisto MT" w:cs="Arial"/>
+          <w:sz w:val="24"/>
+          <w:szCs w:val="40"/>
+        </w:rPr>
+        <w:br/>
+      </w:r>
+      <w:r>
+        <w:rPr>
+          <w:rFonts w:ascii="Calisto MT" w:eastAsia="DFKai-SB" w:hAnsi="Calisto MT" w:cs="Arial"/>
+          <w:b/>
+          <w:sz w:val="24"/>
+          <w:szCs w:val="40"/>
+        </w:rPr>
+        <w:t>F: Furia</w:t>
+      </w:r>
+      <w:r>
+        <w:rPr>
+          <w:rFonts w:ascii="Calisto MT" w:eastAsia="DFKai-SB" w:hAnsi="Calisto MT" w:cs="Arial"/>
+          <w:sz w:val="24"/>
+          <w:szCs w:val="40"/>
+        </w:rPr>
+        <w:br/>
+        <w:t>Gudi descarga la furia acumulada en su espada, y obtiene ataque y velocidad de movimiento.</w:t>
+      </w:r>
+      <w:bookmarkStart w:id="0" w:name="_GoBack"/>
+      <w:bookmarkEnd w:id="0"/>
     </w:p>
     <w:p>
       <w:pPr>
@@ -950,7 +978,6 @@
           <w:szCs w:val="40"/>
           <w:u w:val="single"/>
         </w:rPr>
-        <w:lastRenderedPageBreak/>
         <w:t>Personajes</w:t>
       </w:r>
     </w:p>
@@ -1086,16 +1113,7 @@
           <w:rFonts w:ascii="Calisto MT" w:hAnsi="Calisto MT"/>
           <w:sz w:val="24"/>
         </w:rPr>
-        <w:t xml:space="preserve"> Gudi porta la legendaria espada Masamune</w:t>
-      </w:r>
-      <w:bookmarkStart w:id="0" w:name="_GoBack"/>
-      <w:bookmarkEnd w:id="0"/>
-      <w:r>
-        <w:rPr>
-          <w:rFonts w:ascii="Calisto MT" w:hAnsi="Calisto MT"/>
-          <w:sz w:val="24"/>
-        </w:rPr>
-        <w:t>, que le permite absorber las almas de quienes asesina, y revitalizarse.</w:t>
+        <w:t xml:space="preserve"> Gudi porta la legendaria espada Masamune, que le permite absorber las almas de quienes asesina, y revitalizarse.</w:t>
       </w:r>
     </w:p>
     <w:p>
@@ -1454,6 +1472,7 @@
           <w:sz w:val="24"/>
           <w:u w:val="single"/>
         </w:rPr>
+        <w:lastRenderedPageBreak/>
         <w:t>Drakiri</w:t>
       </w:r>
       <w:r>

</xml_diff>